<commit_message>
Colour coded outline to reflect current state of work
</commit_message>
<xml_diff>
--- a/Outline.docx
+++ b/Outline.docx
@@ -52,7 +52,6 @@
         </w:rPr>
         <w:t xml:space="preserve">, </w:t>
       </w:r>
-      <w:proofErr w:type="gramStart"/>
       <w:r>
         <w:rPr>
           <w:rFonts w:eastAsia="Times New Roman" w:cstheme="minorHAnsi"/>
@@ -63,20 +62,7 @@
           <w:u w:val="single"/>
           <w:lang w:eastAsia="en-CA"/>
         </w:rPr>
-        <w:t>converting</w:t>
-      </w:r>
-      <w:proofErr w:type="gramEnd"/>
-      <w:r>
-        <w:rPr>
-          <w:rFonts w:eastAsia="Times New Roman" w:cstheme="minorHAnsi"/>
-          <w:b/>
-          <w:bCs/>
-          <w:sz w:val="24"/>
-          <w:szCs w:val="24"/>
-          <w:u w:val="single"/>
-          <w:lang w:eastAsia="en-CA"/>
-        </w:rPr>
-        <w:t xml:space="preserve"> </w:t>
+        <w:t xml:space="preserve">converting </w:t>
       </w:r>
       <w:r>
         <w:rPr>
@@ -114,14 +100,16 @@
         <w:contextualSpacing w:val="0"/>
         <w:rPr>
           <w:rFonts w:eastAsia="Times New Roman" w:cstheme="minorHAnsi"/>
-          <w:sz w:val="24"/>
-          <w:szCs w:val="24"/>
-          <w:lang w:eastAsia="en-CA"/>
-        </w:rPr>
-      </w:pPr>
-      <w:r>
-        <w:rPr>
-          <w:rFonts w:eastAsia="Times New Roman" w:cstheme="minorHAnsi"/>
+          <w:color w:val="0070C0"/>
+          <w:sz w:val="24"/>
+          <w:szCs w:val="24"/>
+          <w:lang w:eastAsia="en-CA"/>
+        </w:rPr>
+      </w:pPr>
+      <w:r>
+        <w:rPr>
+          <w:rFonts w:eastAsia="Times New Roman" w:cstheme="minorHAnsi"/>
+          <w:color w:val="0070C0"/>
           <w:sz w:val="24"/>
           <w:szCs w:val="24"/>
           <w:lang w:eastAsia="en-CA"/>
@@ -131,6 +119,7 @@
       <w:r>
         <w:rPr>
           <w:rFonts w:eastAsia="Times New Roman" w:cstheme="minorHAnsi"/>
+          <w:color w:val="0070C0"/>
           <w:sz w:val="24"/>
           <w:szCs w:val="24"/>
           <w:lang w:eastAsia="en-CA"/>
@@ -140,6 +129,7 @@
       <w:r>
         <w:rPr>
           <w:rFonts w:eastAsia="Times New Roman" w:cstheme="minorHAnsi"/>
+          <w:color w:val="0070C0"/>
           <w:sz w:val="24"/>
           <w:szCs w:val="24"/>
           <w:lang w:eastAsia="en-CA"/>
@@ -158,14 +148,16 @@
         <w:contextualSpacing w:val="0"/>
         <w:rPr>
           <w:rFonts w:eastAsia="Times New Roman" w:cstheme="minorHAnsi"/>
-          <w:sz w:val="24"/>
-          <w:szCs w:val="24"/>
-          <w:lang w:eastAsia="en-CA"/>
-        </w:rPr>
-      </w:pPr>
-      <w:r>
-        <w:rPr>
-          <w:rFonts w:eastAsia="Times New Roman" w:cstheme="minorHAnsi"/>
+          <w:color w:val="0070C0"/>
+          <w:sz w:val="24"/>
+          <w:szCs w:val="24"/>
+          <w:lang w:eastAsia="en-CA"/>
+        </w:rPr>
+      </w:pPr>
+      <w:r>
+        <w:rPr>
+          <w:rFonts w:eastAsia="Times New Roman" w:cstheme="minorHAnsi"/>
+          <w:color w:val="0070C0"/>
           <w:sz w:val="24"/>
           <w:szCs w:val="24"/>
           <w:lang w:eastAsia="en-CA"/>
@@ -175,6 +167,7 @@
       <w:r>
         <w:rPr>
           <w:rFonts w:eastAsia="Times New Roman" w:cstheme="minorHAnsi"/>
+          <w:color w:val="0070C0"/>
           <w:sz w:val="24"/>
           <w:szCs w:val="24"/>
           <w:lang w:eastAsia="en-CA"/>
@@ -184,6 +177,7 @@
       <w:r>
         <w:rPr>
           <w:rFonts w:eastAsia="Times New Roman" w:cstheme="minorHAnsi"/>
+          <w:color w:val="0070C0"/>
           <w:sz w:val="24"/>
           <w:szCs w:val="24"/>
           <w:lang w:eastAsia="en-CA"/>
@@ -193,6 +187,7 @@
       <w:r>
         <w:rPr>
           <w:rFonts w:eastAsia="Times New Roman" w:cstheme="minorHAnsi"/>
+          <w:color w:val="0070C0"/>
           <w:sz w:val="24"/>
           <w:szCs w:val="24"/>
           <w:lang w:eastAsia="en-CA"/>
@@ -202,6 +197,7 @@
       <w:r>
         <w:rPr>
           <w:rFonts w:eastAsia="Times New Roman" w:cstheme="minorHAnsi"/>
+          <w:color w:val="0070C0"/>
           <w:sz w:val="24"/>
           <w:szCs w:val="24"/>
           <w:lang w:eastAsia="en-CA"/>
@@ -211,6 +207,7 @@
       <w:r>
         <w:rPr>
           <w:rFonts w:eastAsia="Times New Roman" w:cstheme="minorHAnsi"/>
+          <w:color w:val="0070C0"/>
           <w:sz w:val="24"/>
           <w:szCs w:val="24"/>
           <w:lang w:eastAsia="en-CA"/>
@@ -220,6 +217,7 @@
       <w:r>
         <w:rPr>
           <w:rFonts w:eastAsia="Times New Roman" w:cstheme="minorHAnsi"/>
+          <w:color w:val="0070C0"/>
           <w:sz w:val="24"/>
           <w:szCs w:val="24"/>
           <w:lang w:eastAsia="en-CA"/>
@@ -229,6 +227,7 @@
       <w:r>
         <w:rPr>
           <w:rFonts w:eastAsia="Times New Roman" w:cstheme="minorHAnsi"/>
+          <w:color w:val="0070C0"/>
           <w:sz w:val="24"/>
           <w:szCs w:val="24"/>
           <w:lang w:eastAsia="en-CA"/>
@@ -238,6 +237,7 @@
       <w:r>
         <w:rPr>
           <w:rFonts w:eastAsia="Times New Roman" w:cstheme="minorHAnsi"/>
+          <w:color w:val="0070C0"/>
           <w:sz w:val="24"/>
           <w:szCs w:val="24"/>
           <w:lang w:eastAsia="en-CA"/>
@@ -256,41 +256,36 @@
         <w:contextualSpacing w:val="0"/>
         <w:rPr>
           <w:rFonts w:eastAsia="Times New Roman" w:cstheme="minorHAnsi"/>
-          <w:sz w:val="24"/>
-          <w:szCs w:val="24"/>
-          <w:lang w:eastAsia="en-CA"/>
-        </w:rPr>
-      </w:pPr>
-      <w:r>
-        <w:rPr>
-          <w:rFonts w:eastAsia="Times New Roman" w:cstheme="minorHAnsi"/>
-          <w:sz w:val="24"/>
-          <w:szCs w:val="24"/>
-          <w:lang w:eastAsia="en-CA"/>
-        </w:rPr>
-        <w:t xml:space="preserve">Convert the geometric polygon vertices stored in shapefile to lat/long coordinates </w:t>
-      </w:r>
-      <w:r>
-        <w:rPr>
-          <w:rFonts w:eastAsia="Times New Roman" w:cstheme="minorHAnsi"/>
-          <w:sz w:val="24"/>
-          <w:szCs w:val="24"/>
-          <w:lang w:eastAsia="en-CA"/>
-        </w:rPr>
-        <w:t xml:space="preserve">in </w:t>
-      </w:r>
-      <w:r>
-        <w:rPr>
-          <w:rFonts w:eastAsia="Times New Roman" w:cstheme="minorHAnsi"/>
-          <w:sz w:val="24"/>
-          <w:szCs w:val="24"/>
-          <w:lang w:eastAsia="en-CA"/>
-        </w:rPr>
-        <w:t xml:space="preserve">in EPSG 4326 </w:t>
-      </w:r>
-      <w:r>
-        <w:rPr>
-          <w:rFonts w:eastAsia="Times New Roman" w:cstheme="minorHAnsi"/>
+          <w:color w:val="0070C0"/>
+          <w:sz w:val="24"/>
+          <w:szCs w:val="24"/>
+          <w:lang w:eastAsia="en-CA"/>
+        </w:rPr>
+      </w:pPr>
+      <w:r>
+        <w:rPr>
+          <w:rFonts w:eastAsia="Times New Roman" w:cstheme="minorHAnsi"/>
+          <w:color w:val="0070C0"/>
+          <w:sz w:val="24"/>
+          <w:szCs w:val="24"/>
+          <w:lang w:eastAsia="en-CA"/>
+        </w:rPr>
+        <w:t>Convert the geometric polygon vertices stored in shapefile to lat/long coordinates</w:t>
+      </w:r>
+      <w:r>
+        <w:rPr>
+          <w:rFonts w:eastAsia="Times New Roman" w:cstheme="minorHAnsi"/>
+          <w:color w:val="0070C0"/>
+          <w:sz w:val="24"/>
+          <w:szCs w:val="24"/>
+          <w:lang w:eastAsia="en-CA"/>
+        </w:rPr>
+        <w:t xml:space="preserve"> in EPSG 4326 </w:t>
+      </w:r>
+      <w:r>
+        <w:rPr>
+          <w:rFonts w:eastAsia="Times New Roman" w:cstheme="minorHAnsi"/>
+          <w:color w:val="0070C0"/>
           <w:sz w:val="24"/>
           <w:szCs w:val="24"/>
           <w:lang w:eastAsia="en-CA"/>
@@ -300,6 +295,7 @@
       <w:r>
         <w:rPr>
           <w:rFonts w:eastAsia="Times New Roman" w:cstheme="minorHAnsi"/>
+          <w:color w:val="0070C0"/>
           <w:sz w:val="24"/>
           <w:szCs w:val="24"/>
           <w:lang w:eastAsia="en-CA"/>
@@ -309,6 +305,7 @@
       <w:r>
         <w:rPr>
           <w:rFonts w:eastAsia="Times New Roman" w:cstheme="minorHAnsi"/>
+          <w:color w:val="0070C0"/>
           <w:sz w:val="24"/>
           <w:szCs w:val="24"/>
           <w:lang w:eastAsia="en-CA"/>
@@ -318,6 +315,7 @@
       <w:r>
         <w:rPr>
           <w:rFonts w:eastAsia="Times New Roman" w:cstheme="minorHAnsi"/>
+          <w:color w:val="0070C0"/>
           <w:sz w:val="24"/>
           <w:szCs w:val="24"/>
           <w:lang w:eastAsia="en-CA"/>
@@ -327,6 +325,7 @@
       <w:r>
         <w:rPr>
           <w:rFonts w:eastAsia="Times New Roman" w:cstheme="minorHAnsi"/>
+          <w:color w:val="0070C0"/>
           <w:sz w:val="24"/>
           <w:szCs w:val="24"/>
           <w:lang w:eastAsia="en-CA"/>
@@ -336,6 +335,7 @@
       <w:r>
         <w:rPr>
           <w:rFonts w:eastAsia="Times New Roman" w:cstheme="minorHAnsi"/>
+          <w:color w:val="0070C0"/>
           <w:sz w:val="24"/>
           <w:szCs w:val="24"/>
           <w:lang w:eastAsia="en-CA"/>
@@ -354,14 +354,16 @@
         <w:contextualSpacing w:val="0"/>
         <w:rPr>
           <w:rFonts w:eastAsia="Times New Roman" w:cstheme="minorHAnsi"/>
-          <w:sz w:val="24"/>
-          <w:szCs w:val="24"/>
-          <w:lang w:eastAsia="en-CA"/>
-        </w:rPr>
-      </w:pPr>
-      <w:r>
-        <w:rPr>
-          <w:rFonts w:eastAsia="Times New Roman" w:cstheme="minorHAnsi"/>
+          <w:color w:val="0070C0"/>
+          <w:sz w:val="24"/>
+          <w:szCs w:val="24"/>
+          <w:lang w:eastAsia="en-CA"/>
+        </w:rPr>
+      </w:pPr>
+      <w:r>
+        <w:rPr>
+          <w:rFonts w:eastAsia="Times New Roman" w:cstheme="minorHAnsi"/>
+          <w:color w:val="0070C0"/>
           <w:sz w:val="24"/>
           <w:szCs w:val="24"/>
           <w:lang w:eastAsia="en-CA"/>
@@ -371,6 +373,7 @@
       <w:r>
         <w:rPr>
           <w:rFonts w:eastAsia="Times New Roman" w:cstheme="minorHAnsi"/>
+          <w:color w:val="0070C0"/>
           <w:sz w:val="24"/>
           <w:szCs w:val="24"/>
           <w:lang w:eastAsia="en-CA"/>
@@ -380,6 +383,7 @@
       <w:r>
         <w:rPr>
           <w:rFonts w:eastAsia="Times New Roman" w:cstheme="minorHAnsi"/>
+          <w:color w:val="0070C0"/>
           <w:sz w:val="24"/>
           <w:szCs w:val="24"/>
           <w:lang w:eastAsia="en-CA"/>
@@ -389,6 +393,7 @@
       <w:r>
         <w:rPr>
           <w:rFonts w:eastAsia="Times New Roman" w:cstheme="minorHAnsi"/>
+          <w:color w:val="0070C0"/>
           <w:sz w:val="24"/>
           <w:szCs w:val="24"/>
           <w:lang w:eastAsia="en-CA"/>
@@ -398,6 +403,7 @@
       <w:r>
         <w:rPr>
           <w:rFonts w:eastAsia="Times New Roman" w:cstheme="minorHAnsi"/>
+          <w:color w:val="0070C0"/>
           <w:sz w:val="24"/>
           <w:szCs w:val="24"/>
           <w:lang w:eastAsia="en-CA"/>
@@ -407,6 +413,7 @@
       <w:r>
         <w:rPr>
           <w:rFonts w:eastAsia="Times New Roman" w:cstheme="minorHAnsi"/>
+          <w:color w:val="0070C0"/>
           <w:sz w:val="24"/>
           <w:szCs w:val="24"/>
           <w:lang w:eastAsia="en-CA"/>
@@ -416,6 +423,7 @@
       <w:r>
         <w:rPr>
           <w:rFonts w:eastAsia="Times New Roman" w:cstheme="minorHAnsi"/>
+          <w:color w:val="0070C0"/>
           <w:sz w:val="24"/>
           <w:szCs w:val="24"/>
           <w:lang w:eastAsia="en-CA"/>
@@ -425,6 +433,7 @@
       <w:r>
         <w:rPr>
           <w:rFonts w:eastAsia="Times New Roman" w:cstheme="minorHAnsi"/>
+          <w:color w:val="0070C0"/>
           <w:sz w:val="24"/>
           <w:szCs w:val="24"/>
           <w:lang w:eastAsia="en-CA"/>
@@ -434,6 +443,7 @@
       <w:r>
         <w:rPr>
           <w:rFonts w:eastAsia="Times New Roman" w:cstheme="minorHAnsi"/>
+          <w:color w:val="0070C0"/>
           <w:sz w:val="24"/>
           <w:szCs w:val="24"/>
           <w:lang w:eastAsia="en-CA"/>
@@ -443,6 +453,7 @@
       <w:r>
         <w:rPr>
           <w:rFonts w:eastAsia="Times New Roman" w:cstheme="minorHAnsi"/>
+          <w:color w:val="0070C0"/>
           <w:sz w:val="24"/>
           <w:szCs w:val="24"/>
           <w:lang w:eastAsia="en-CA"/>
@@ -452,6 +463,7 @@
       <w:r>
         <w:rPr>
           <w:rFonts w:eastAsia="Times New Roman" w:cstheme="minorHAnsi"/>
+          <w:color w:val="0070C0"/>
           <w:sz w:val="24"/>
           <w:szCs w:val="24"/>
           <w:lang w:eastAsia="en-CA"/>
@@ -461,6 +473,7 @@
       <w:r>
         <w:rPr>
           <w:rFonts w:eastAsia="Times New Roman" w:cstheme="minorHAnsi"/>
+          <w:color w:val="0070C0"/>
           <w:sz w:val="24"/>
           <w:szCs w:val="24"/>
           <w:lang w:eastAsia="en-CA"/>
@@ -479,14 +492,16 @@
         <w:contextualSpacing w:val="0"/>
         <w:rPr>
           <w:rFonts w:eastAsia="Times New Roman" w:cstheme="minorHAnsi"/>
-          <w:sz w:val="24"/>
-          <w:szCs w:val="24"/>
-          <w:lang w:eastAsia="en-CA"/>
-        </w:rPr>
-      </w:pPr>
-      <w:r>
-        <w:rPr>
-          <w:rFonts w:eastAsia="Times New Roman" w:cstheme="minorHAnsi"/>
+          <w:color w:val="0070C0"/>
+          <w:sz w:val="24"/>
+          <w:szCs w:val="24"/>
+          <w:lang w:eastAsia="en-CA"/>
+        </w:rPr>
+      </w:pPr>
+      <w:r>
+        <w:rPr>
+          <w:rFonts w:eastAsia="Times New Roman" w:cstheme="minorHAnsi"/>
+          <w:color w:val="0070C0"/>
           <w:sz w:val="24"/>
           <w:szCs w:val="24"/>
           <w:lang w:eastAsia="en-CA"/>
@@ -496,6 +511,7 @@
       <w:r>
         <w:rPr>
           <w:rFonts w:eastAsia="Times New Roman" w:cstheme="minorHAnsi"/>
+          <w:color w:val="0070C0"/>
           <w:sz w:val="24"/>
           <w:szCs w:val="24"/>
           <w:lang w:eastAsia="en-CA"/>
@@ -505,6 +521,7 @@
       <w:r>
         <w:rPr>
           <w:rFonts w:eastAsia="Times New Roman" w:cstheme="minorHAnsi"/>
+          <w:color w:val="0070C0"/>
           <w:sz w:val="24"/>
           <w:szCs w:val="24"/>
           <w:lang w:eastAsia="en-CA"/>
@@ -523,14 +540,16 @@
         <w:contextualSpacing w:val="0"/>
         <w:rPr>
           <w:rFonts w:eastAsia="Times New Roman" w:cstheme="minorHAnsi"/>
-          <w:sz w:val="24"/>
-          <w:szCs w:val="24"/>
-          <w:lang w:eastAsia="en-CA"/>
-        </w:rPr>
-      </w:pPr>
-      <w:r>
-        <w:rPr>
-          <w:rFonts w:eastAsia="Times New Roman" w:cstheme="minorHAnsi"/>
+          <w:color w:val="0070C0"/>
+          <w:sz w:val="24"/>
+          <w:szCs w:val="24"/>
+          <w:lang w:eastAsia="en-CA"/>
+        </w:rPr>
+      </w:pPr>
+      <w:r>
+        <w:rPr>
+          <w:rFonts w:eastAsia="Times New Roman" w:cstheme="minorHAnsi"/>
+          <w:color w:val="0070C0"/>
           <w:sz w:val="24"/>
           <w:szCs w:val="24"/>
           <w:lang w:eastAsia="en-CA"/>
@@ -540,6 +559,7 @@
       <w:r>
         <w:rPr>
           <w:rFonts w:eastAsia="Times New Roman" w:cstheme="minorHAnsi"/>
+          <w:color w:val="0070C0"/>
           <w:sz w:val="24"/>
           <w:szCs w:val="24"/>
           <w:lang w:eastAsia="en-CA"/>
@@ -549,6 +569,7 @@
       <w:r>
         <w:rPr>
           <w:rFonts w:eastAsia="Times New Roman" w:cstheme="minorHAnsi"/>
+          <w:color w:val="0070C0"/>
           <w:sz w:val="24"/>
           <w:szCs w:val="24"/>
           <w:lang w:eastAsia="en-CA"/>
@@ -558,6 +579,7 @@
       <w:r>
         <w:rPr>
           <w:rFonts w:eastAsia="Times New Roman" w:cstheme="minorHAnsi"/>
+          <w:color w:val="0070C0"/>
           <w:sz w:val="24"/>
           <w:szCs w:val="24"/>
           <w:lang w:eastAsia="en-CA"/>
@@ -567,6 +589,7 @@
       <w:r>
         <w:rPr>
           <w:rFonts w:eastAsia="Times New Roman" w:cstheme="minorHAnsi"/>
+          <w:color w:val="0070C0"/>
           <w:sz w:val="24"/>
           <w:szCs w:val="24"/>
           <w:lang w:eastAsia="en-CA"/>
@@ -585,14 +608,16 @@
         <w:contextualSpacing w:val="0"/>
         <w:rPr>
           <w:rFonts w:eastAsia="Times New Roman" w:cstheme="minorHAnsi"/>
-          <w:sz w:val="24"/>
-          <w:szCs w:val="24"/>
-          <w:lang w:eastAsia="en-CA"/>
-        </w:rPr>
-      </w:pPr>
-      <w:r>
-        <w:rPr>
-          <w:rFonts w:eastAsia="Times New Roman" w:cstheme="minorHAnsi"/>
+          <w:color w:val="0070C0"/>
+          <w:sz w:val="24"/>
+          <w:szCs w:val="24"/>
+          <w:lang w:eastAsia="en-CA"/>
+        </w:rPr>
+      </w:pPr>
+      <w:r>
+        <w:rPr>
+          <w:rFonts w:eastAsia="Times New Roman" w:cstheme="minorHAnsi"/>
+          <w:color w:val="0070C0"/>
           <w:sz w:val="24"/>
           <w:szCs w:val="24"/>
           <w:lang w:eastAsia="en-CA"/>
@@ -859,14 +884,16 @@
         <w:contextualSpacing w:val="0"/>
         <w:rPr>
           <w:rFonts w:eastAsia="Times New Roman" w:cstheme="minorHAnsi"/>
-          <w:sz w:val="24"/>
-          <w:szCs w:val="24"/>
-          <w:lang w:eastAsia="en-CA"/>
-        </w:rPr>
-      </w:pPr>
-      <w:r>
-        <w:rPr>
-          <w:rFonts w:eastAsia="Times New Roman" w:cstheme="minorHAnsi"/>
+          <w:color w:val="0070C0"/>
+          <w:sz w:val="24"/>
+          <w:szCs w:val="24"/>
+          <w:lang w:eastAsia="en-CA"/>
+        </w:rPr>
+      </w:pPr>
+      <w:r>
+        <w:rPr>
+          <w:rFonts w:eastAsia="Times New Roman" w:cstheme="minorHAnsi"/>
+          <w:color w:val="0070C0"/>
           <w:sz w:val="24"/>
           <w:szCs w:val="24"/>
           <w:lang w:eastAsia="en-CA"/>
@@ -876,6 +903,7 @@
       <w:r>
         <w:rPr>
           <w:rFonts w:eastAsia="Times New Roman" w:cstheme="minorHAnsi"/>
+          <w:color w:val="0070C0"/>
           <w:sz w:val="24"/>
           <w:szCs w:val="24"/>
           <w:lang w:eastAsia="en-CA"/>
@@ -885,6 +913,7 @@
       <w:r>
         <w:rPr>
           <w:rFonts w:eastAsia="Times New Roman" w:cstheme="minorHAnsi"/>
+          <w:color w:val="0070C0"/>
           <w:sz w:val="24"/>
           <w:szCs w:val="24"/>
           <w:lang w:eastAsia="en-CA"/>
@@ -903,14 +932,16 @@
         <w:contextualSpacing w:val="0"/>
         <w:rPr>
           <w:rFonts w:eastAsia="Times New Roman" w:cstheme="minorHAnsi"/>
-          <w:sz w:val="24"/>
-          <w:szCs w:val="24"/>
-          <w:lang w:eastAsia="en-CA"/>
-        </w:rPr>
-      </w:pPr>
-      <w:r>
-        <w:rPr>
-          <w:rFonts w:eastAsia="Times New Roman" w:cstheme="minorHAnsi"/>
+          <w:color w:val="70AD47" w:themeColor="accent6"/>
+          <w:sz w:val="24"/>
+          <w:szCs w:val="24"/>
+          <w:lang w:eastAsia="en-CA"/>
+        </w:rPr>
+      </w:pPr>
+      <w:r>
+        <w:rPr>
+          <w:rFonts w:eastAsia="Times New Roman" w:cstheme="minorHAnsi"/>
+          <w:color w:val="70AD47" w:themeColor="accent6"/>
           <w:sz w:val="24"/>
           <w:szCs w:val="24"/>
           <w:lang w:eastAsia="en-CA"/>
@@ -920,6 +951,7 @@
       <w:r>
         <w:rPr>
           <w:rFonts w:eastAsia="Times New Roman" w:cstheme="minorHAnsi"/>
+          <w:color w:val="70AD47" w:themeColor="accent6"/>
           <w:sz w:val="24"/>
           <w:szCs w:val="24"/>
           <w:lang w:eastAsia="en-CA"/>
@@ -929,6 +961,7 @@
       <w:r>
         <w:rPr>
           <w:rFonts w:eastAsia="Times New Roman" w:cstheme="minorHAnsi"/>
+          <w:color w:val="70AD47" w:themeColor="accent6"/>
           <w:sz w:val="24"/>
           <w:szCs w:val="24"/>
           <w:lang w:eastAsia="en-CA"/>
@@ -938,6 +971,7 @@
       <w:r>
         <w:rPr>
           <w:rFonts w:eastAsia="Times New Roman" w:cstheme="minorHAnsi"/>
+          <w:color w:val="70AD47" w:themeColor="accent6"/>
           <w:sz w:val="24"/>
           <w:szCs w:val="24"/>
           <w:lang w:eastAsia="en-CA"/>
@@ -947,6 +981,7 @@
       <w:r>
         <w:rPr>
           <w:rFonts w:eastAsia="Times New Roman" w:cstheme="minorHAnsi"/>
+          <w:color w:val="70AD47" w:themeColor="accent6"/>
           <w:sz w:val="24"/>
           <w:szCs w:val="24"/>
           <w:lang w:eastAsia="en-CA"/>
@@ -965,14 +1000,16 @@
         <w:contextualSpacing w:val="0"/>
         <w:rPr>
           <w:rFonts w:eastAsia="Times New Roman" w:cstheme="minorHAnsi"/>
-          <w:sz w:val="24"/>
-          <w:szCs w:val="24"/>
-          <w:lang w:eastAsia="en-CA"/>
-        </w:rPr>
-      </w:pPr>
-      <w:r>
-        <w:rPr>
-          <w:rFonts w:eastAsia="Times New Roman" w:cstheme="minorHAnsi"/>
+          <w:color w:val="BF8F00" w:themeColor="accent4" w:themeShade="BF"/>
+          <w:sz w:val="24"/>
+          <w:szCs w:val="24"/>
+          <w:lang w:eastAsia="en-CA"/>
+        </w:rPr>
+      </w:pPr>
+      <w:r>
+        <w:rPr>
+          <w:rFonts w:eastAsia="Times New Roman" w:cstheme="minorHAnsi"/>
+          <w:color w:val="BF8F00" w:themeColor="accent4" w:themeShade="BF"/>
           <w:sz w:val="24"/>
           <w:szCs w:val="24"/>
           <w:lang w:eastAsia="en-CA"/>
@@ -982,6 +1019,7 @@
       <w:r>
         <w:rPr>
           <w:rFonts w:eastAsia="Times New Roman" w:cstheme="minorHAnsi"/>
+          <w:color w:val="BF8F00" w:themeColor="accent4" w:themeShade="BF"/>
           <w:sz w:val="24"/>
           <w:szCs w:val="24"/>
           <w:lang w:eastAsia="en-CA"/>
@@ -991,6 +1029,7 @@
       <w:r>
         <w:rPr>
           <w:rFonts w:eastAsia="Times New Roman" w:cstheme="minorHAnsi"/>
+          <w:color w:val="BF8F00" w:themeColor="accent4" w:themeShade="BF"/>
           <w:sz w:val="24"/>
           <w:szCs w:val="24"/>
           <w:lang w:eastAsia="en-CA"/>
@@ -1000,6 +1039,7 @@
       <w:r>
         <w:rPr>
           <w:rFonts w:eastAsia="Times New Roman" w:cstheme="minorHAnsi"/>
+          <w:color w:val="BF8F00" w:themeColor="accent4" w:themeShade="BF"/>
           <w:sz w:val="24"/>
           <w:szCs w:val="24"/>
           <w:lang w:eastAsia="en-CA"/>
@@ -1009,6 +1049,7 @@
       <w:r>
         <w:rPr>
           <w:rFonts w:eastAsia="Times New Roman" w:cstheme="minorHAnsi"/>
+          <w:color w:val="BF8F00" w:themeColor="accent4" w:themeShade="BF"/>
           <w:sz w:val="24"/>
           <w:szCs w:val="24"/>
           <w:lang w:eastAsia="en-CA"/>
@@ -1018,6 +1059,7 @@
       <w:r>
         <w:rPr>
           <w:rFonts w:eastAsia="Times New Roman" w:cstheme="minorHAnsi"/>
+          <w:color w:val="BF8F00" w:themeColor="accent4" w:themeShade="BF"/>
           <w:sz w:val="24"/>
           <w:szCs w:val="24"/>
           <w:lang w:eastAsia="en-CA"/>
@@ -1036,14 +1078,16 @@
         <w:contextualSpacing w:val="0"/>
         <w:rPr>
           <w:rFonts w:eastAsia="Times New Roman" w:cstheme="minorHAnsi"/>
-          <w:sz w:val="24"/>
-          <w:szCs w:val="24"/>
-          <w:lang w:eastAsia="en-CA"/>
-        </w:rPr>
-      </w:pPr>
-      <w:r>
-        <w:rPr>
-          <w:rFonts w:eastAsia="Times New Roman" w:cstheme="minorHAnsi"/>
+          <w:color w:val="C00000"/>
+          <w:sz w:val="24"/>
+          <w:szCs w:val="24"/>
+          <w:lang w:eastAsia="en-CA"/>
+        </w:rPr>
+      </w:pPr>
+      <w:r>
+        <w:rPr>
+          <w:rFonts w:eastAsia="Times New Roman" w:cstheme="minorHAnsi"/>
+          <w:color w:val="C00000"/>
           <w:sz w:val="24"/>
           <w:szCs w:val="24"/>
           <w:lang w:eastAsia="en-CA"/>
@@ -1137,46 +1181,21 @@
         <w:contextualSpacing w:val="0"/>
         <w:rPr>
           <w:rFonts w:eastAsia="Times New Roman" w:cstheme="minorHAnsi"/>
-          <w:sz w:val="24"/>
-          <w:szCs w:val="24"/>
-          <w:lang w:eastAsia="en-CA"/>
-        </w:rPr>
-      </w:pPr>
-      <w:r>
-        <w:rPr>
-          <w:rFonts w:eastAsia="Times New Roman" w:cstheme="minorHAnsi"/>
-          <w:sz w:val="24"/>
-          <w:szCs w:val="24"/>
-          <w:lang w:eastAsia="en-CA"/>
-        </w:rPr>
-        <w:t xml:space="preserve">Record </w:t>
-      </w:r>
-      <w:r>
-        <w:rPr>
-          <w:rFonts w:eastAsia="Times New Roman" w:cstheme="minorHAnsi"/>
-          <w:sz w:val="24"/>
-          <w:szCs w:val="24"/>
-          <w:lang w:eastAsia="en-CA"/>
-        </w:rPr>
-        <w:t>shortest route duration for each method of travel for each census tract in CSV</w:t>
-      </w:r>
-      <w:r>
-        <w:rPr>
-          <w:rFonts w:eastAsia="Times New Roman" w:cstheme="minorHAnsi"/>
-          <w:sz w:val="24"/>
-          <w:szCs w:val="24"/>
-          <w:lang w:eastAsia="en-CA"/>
-        </w:rPr>
-        <w:t xml:space="preserve"> file</w:t>
-      </w:r>
-      <w:r>
-        <w:rPr>
-          <w:rFonts w:eastAsia="Times New Roman" w:cstheme="minorHAnsi"/>
-          <w:sz w:val="24"/>
-          <w:szCs w:val="24"/>
-          <w:lang w:eastAsia="en-CA"/>
-        </w:rPr>
-        <w:t>.</w:t>
+          <w:color w:val="C00000"/>
+          <w:sz w:val="24"/>
+          <w:szCs w:val="24"/>
+          <w:lang w:eastAsia="en-CA"/>
+        </w:rPr>
+      </w:pPr>
+      <w:r>
+        <w:rPr>
+          <w:rFonts w:eastAsia="Times New Roman" w:cstheme="minorHAnsi"/>
+          <w:color w:val="C00000"/>
+          <w:sz w:val="24"/>
+          <w:szCs w:val="24"/>
+          <w:lang w:eastAsia="en-CA"/>
+        </w:rPr>
+        <w:t>Record shortest route duration for each method of travel for each census tract in CSV file.</w:t>
       </w:r>
     </w:p>
     <w:p>
@@ -1190,14 +1209,16 @@
         <w:contextualSpacing w:val="0"/>
         <w:rPr>
           <w:rFonts w:eastAsia="Times New Roman" w:cstheme="minorHAnsi"/>
-          <w:sz w:val="24"/>
-          <w:szCs w:val="24"/>
-          <w:lang w:eastAsia="en-CA"/>
-        </w:rPr>
-      </w:pPr>
-      <w:r>
-        <w:rPr>
-          <w:rFonts w:eastAsia="Times New Roman" w:cstheme="minorHAnsi"/>
+          <w:color w:val="C00000"/>
+          <w:sz w:val="24"/>
+          <w:szCs w:val="24"/>
+          <w:lang w:eastAsia="en-CA"/>
+        </w:rPr>
+      </w:pPr>
+      <w:r>
+        <w:rPr>
+          <w:rFonts w:eastAsia="Times New Roman" w:cstheme="minorHAnsi"/>
+          <w:color w:val="C00000"/>
           <w:sz w:val="24"/>
           <w:szCs w:val="24"/>
           <w:lang w:eastAsia="en-CA"/>
@@ -1207,6 +1228,7 @@
       <w:r>
         <w:rPr>
           <w:rFonts w:eastAsia="Times New Roman" w:cstheme="minorHAnsi"/>
+          <w:color w:val="C00000"/>
           <w:sz w:val="24"/>
           <w:szCs w:val="24"/>
           <w:lang w:eastAsia="en-CA"/>
@@ -1216,6 +1238,7 @@
       <w:r>
         <w:rPr>
           <w:rFonts w:eastAsia="Times New Roman" w:cstheme="minorHAnsi"/>
+          <w:color w:val="C00000"/>
           <w:sz w:val="24"/>
           <w:szCs w:val="24"/>
           <w:lang w:eastAsia="en-CA"/>
@@ -1234,14 +1257,16 @@
         <w:contextualSpacing w:val="0"/>
         <w:rPr>
           <w:rFonts w:eastAsia="Times New Roman" w:cstheme="minorHAnsi"/>
-          <w:sz w:val="24"/>
-          <w:szCs w:val="24"/>
-          <w:lang w:eastAsia="en-CA"/>
-        </w:rPr>
-      </w:pPr>
-      <w:r>
-        <w:rPr>
-          <w:rFonts w:eastAsia="Times New Roman" w:cstheme="minorHAnsi"/>
+          <w:color w:val="C00000"/>
+          <w:sz w:val="24"/>
+          <w:szCs w:val="24"/>
+          <w:lang w:eastAsia="en-CA"/>
+        </w:rPr>
+      </w:pPr>
+      <w:r>
+        <w:rPr>
+          <w:rFonts w:eastAsia="Times New Roman" w:cstheme="minorHAnsi"/>
+          <w:color w:val="C00000"/>
           <w:sz w:val="24"/>
           <w:szCs w:val="24"/>
           <w:lang w:eastAsia="en-CA"/>
@@ -1251,6 +1276,7 @@
       <w:r>
         <w:rPr>
           <w:rFonts w:eastAsia="Times New Roman" w:cstheme="minorHAnsi"/>
+          <w:color w:val="C00000"/>
           <w:sz w:val="24"/>
           <w:szCs w:val="24"/>
           <w:lang w:eastAsia="en-CA"/>
@@ -1260,6 +1286,7 @@
       <w:r>
         <w:rPr>
           <w:rFonts w:eastAsia="Times New Roman" w:cstheme="minorHAnsi"/>
+          <w:color w:val="C00000"/>
           <w:sz w:val="24"/>
           <w:szCs w:val="24"/>
           <w:lang w:eastAsia="en-CA"/>
@@ -1269,6 +1296,7 @@
       <w:r>
         <w:rPr>
           <w:rFonts w:eastAsia="Times New Roman" w:cstheme="minorHAnsi"/>
+          <w:color w:val="C00000"/>
           <w:sz w:val="24"/>
           <w:szCs w:val="24"/>
           <w:lang w:eastAsia="en-CA"/>
@@ -1287,14 +1315,16 @@
         <w:contextualSpacing w:val="0"/>
         <w:rPr>
           <w:rFonts w:eastAsia="Times New Roman" w:cstheme="minorHAnsi"/>
-          <w:sz w:val="24"/>
-          <w:szCs w:val="24"/>
-          <w:lang w:eastAsia="en-CA"/>
-        </w:rPr>
-      </w:pPr>
-      <w:r>
-        <w:rPr>
-          <w:rFonts w:eastAsia="Times New Roman" w:cstheme="minorHAnsi"/>
+          <w:color w:val="C00000"/>
+          <w:sz w:val="24"/>
+          <w:szCs w:val="24"/>
+          <w:lang w:eastAsia="en-CA"/>
+        </w:rPr>
+      </w:pPr>
+      <w:r>
+        <w:rPr>
+          <w:rFonts w:eastAsia="Times New Roman" w:cstheme="minorHAnsi"/>
+          <w:color w:val="C00000"/>
           <w:sz w:val="24"/>
           <w:szCs w:val="24"/>
           <w:lang w:eastAsia="en-CA"/>
@@ -1304,6 +1334,7 @@
       <w:r>
         <w:rPr>
           <w:rFonts w:eastAsia="Times New Roman" w:cstheme="minorHAnsi"/>
+          <w:color w:val="C00000"/>
           <w:sz w:val="24"/>
           <w:szCs w:val="24"/>
           <w:lang w:eastAsia="en-CA"/>
@@ -1313,6 +1344,7 @@
       <w:r>
         <w:rPr>
           <w:rFonts w:eastAsia="Times New Roman" w:cstheme="minorHAnsi"/>
+          <w:color w:val="C00000"/>
           <w:sz w:val="24"/>
           <w:szCs w:val="24"/>
           <w:lang w:eastAsia="en-CA"/>
@@ -1331,14 +1363,16 @@
         <w:contextualSpacing w:val="0"/>
         <w:rPr>
           <w:rFonts w:eastAsia="Times New Roman" w:cstheme="minorHAnsi"/>
-          <w:sz w:val="24"/>
-          <w:szCs w:val="24"/>
-          <w:lang w:eastAsia="en-CA"/>
-        </w:rPr>
-      </w:pPr>
-      <w:r>
-        <w:rPr>
-          <w:rFonts w:eastAsia="Times New Roman" w:cstheme="minorHAnsi"/>
+          <w:color w:val="C00000"/>
+          <w:sz w:val="24"/>
+          <w:szCs w:val="24"/>
+          <w:lang w:eastAsia="en-CA"/>
+        </w:rPr>
+      </w:pPr>
+      <w:r>
+        <w:rPr>
+          <w:rFonts w:eastAsia="Times New Roman" w:cstheme="minorHAnsi"/>
+          <w:color w:val="C00000"/>
           <w:sz w:val="24"/>
           <w:szCs w:val="24"/>
           <w:lang w:eastAsia="en-CA"/>
@@ -1348,6 +1382,7 @@
       <w:r>
         <w:rPr>
           <w:rFonts w:eastAsia="Times New Roman" w:cstheme="minorHAnsi"/>
+          <w:color w:val="C00000"/>
           <w:sz w:val="24"/>
           <w:szCs w:val="24"/>
           <w:lang w:eastAsia="en-CA"/>
@@ -1357,6 +1392,7 @@
       <w:r>
         <w:rPr>
           <w:rFonts w:eastAsia="Times New Roman" w:cstheme="minorHAnsi"/>
+          <w:color w:val="C00000"/>
           <w:sz w:val="24"/>
           <w:szCs w:val="24"/>
           <w:lang w:eastAsia="en-CA"/>
@@ -1375,14 +1411,16 @@
         <w:contextualSpacing w:val="0"/>
         <w:rPr>
           <w:rFonts w:eastAsia="Times New Roman" w:cstheme="minorHAnsi"/>
-          <w:sz w:val="24"/>
-          <w:szCs w:val="24"/>
-          <w:lang w:eastAsia="en-CA"/>
-        </w:rPr>
-      </w:pPr>
-      <w:r>
-        <w:rPr>
-          <w:rFonts w:eastAsia="Times New Roman" w:cstheme="minorHAnsi"/>
+          <w:color w:val="C00000"/>
+          <w:sz w:val="24"/>
+          <w:szCs w:val="24"/>
+          <w:lang w:eastAsia="en-CA"/>
+        </w:rPr>
+      </w:pPr>
+      <w:r>
+        <w:rPr>
+          <w:rFonts w:eastAsia="Times New Roman" w:cstheme="minorHAnsi"/>
+          <w:color w:val="C00000"/>
           <w:sz w:val="24"/>
           <w:szCs w:val="24"/>
           <w:lang w:eastAsia="en-CA"/>
@@ -1392,6 +1430,7 @@
       <w:r>
         <w:rPr>
           <w:rFonts w:eastAsia="Times New Roman" w:cstheme="minorHAnsi"/>
+          <w:color w:val="C00000"/>
           <w:sz w:val="24"/>
           <w:szCs w:val="24"/>
           <w:lang w:eastAsia="en-CA"/>
@@ -1401,6 +1440,7 @@
       <w:r>
         <w:rPr>
           <w:rFonts w:eastAsia="Times New Roman" w:cstheme="minorHAnsi"/>
+          <w:color w:val="C00000"/>
           <w:sz w:val="24"/>
           <w:szCs w:val="24"/>
           <w:lang w:eastAsia="en-CA"/>

</xml_diff>

<commit_message>
Successfully incorporated Google Maps Directions API functionality
</commit_message>
<xml_diff>
--- a/Outline.docx
+++ b/Outline.docx
@@ -52,6 +52,7 @@
         </w:rPr>
         <w:t xml:space="preserve">, </w:t>
       </w:r>
+      <w:proofErr w:type="gramStart"/>
       <w:r>
         <w:rPr>
           <w:rFonts w:eastAsia="Times New Roman" w:cstheme="minorHAnsi"/>
@@ -62,7 +63,20 @@
           <w:u w:val="single"/>
           <w:lang w:eastAsia="en-CA"/>
         </w:rPr>
-        <w:t xml:space="preserve">converting </w:t>
+        <w:t>converting</w:t>
+      </w:r>
+      <w:proofErr w:type="gramEnd"/>
+      <w:r>
+        <w:rPr>
+          <w:rFonts w:eastAsia="Times New Roman" w:cstheme="minorHAnsi"/>
+          <w:b/>
+          <w:bCs/>
+          <w:sz w:val="24"/>
+          <w:szCs w:val="24"/>
+          <w:u w:val="single"/>
+          <w:lang w:eastAsia="en-CA"/>
+        </w:rPr>
+        <w:t xml:space="preserve"> </w:t>
       </w:r>
       <w:r>
         <w:rPr>
@@ -932,16 +946,16 @@
         <w:contextualSpacing w:val="0"/>
         <w:rPr>
           <w:rFonts w:eastAsia="Times New Roman" w:cstheme="minorHAnsi"/>
-          <w:color w:val="70AD47" w:themeColor="accent6"/>
-          <w:sz w:val="24"/>
-          <w:szCs w:val="24"/>
-          <w:lang w:eastAsia="en-CA"/>
-        </w:rPr>
-      </w:pPr>
-      <w:r>
-        <w:rPr>
-          <w:rFonts w:eastAsia="Times New Roman" w:cstheme="minorHAnsi"/>
-          <w:color w:val="70AD47" w:themeColor="accent6"/>
+          <w:color w:val="0070C0"/>
+          <w:sz w:val="24"/>
+          <w:szCs w:val="24"/>
+          <w:lang w:eastAsia="en-CA"/>
+        </w:rPr>
+      </w:pPr>
+      <w:r>
+        <w:rPr>
+          <w:rFonts w:eastAsia="Times New Roman" w:cstheme="minorHAnsi"/>
+          <w:color w:val="0070C0"/>
           <w:sz w:val="24"/>
           <w:szCs w:val="24"/>
           <w:lang w:eastAsia="en-CA"/>
@@ -951,7 +965,7 @@
       <w:r>
         <w:rPr>
           <w:rFonts w:eastAsia="Times New Roman" w:cstheme="minorHAnsi"/>
-          <w:color w:val="70AD47" w:themeColor="accent6"/>
+          <w:color w:val="0070C0"/>
           <w:sz w:val="24"/>
           <w:szCs w:val="24"/>
           <w:lang w:eastAsia="en-CA"/>
@@ -961,7 +975,7 @@
       <w:r>
         <w:rPr>
           <w:rFonts w:eastAsia="Times New Roman" w:cstheme="minorHAnsi"/>
-          <w:color w:val="70AD47" w:themeColor="accent6"/>
+          <w:color w:val="0070C0"/>
           <w:sz w:val="24"/>
           <w:szCs w:val="24"/>
           <w:lang w:eastAsia="en-CA"/>
@@ -971,7 +985,7 @@
       <w:r>
         <w:rPr>
           <w:rFonts w:eastAsia="Times New Roman" w:cstheme="minorHAnsi"/>
-          <w:color w:val="70AD47" w:themeColor="accent6"/>
+          <w:color w:val="0070C0"/>
           <w:sz w:val="24"/>
           <w:szCs w:val="24"/>
           <w:lang w:eastAsia="en-CA"/>
@@ -981,7 +995,7 @@
       <w:r>
         <w:rPr>
           <w:rFonts w:eastAsia="Times New Roman" w:cstheme="minorHAnsi"/>
-          <w:color w:val="70AD47" w:themeColor="accent6"/>
+          <w:color w:val="0070C0"/>
           <w:sz w:val="24"/>
           <w:szCs w:val="24"/>
           <w:lang w:eastAsia="en-CA"/>
@@ -1078,16 +1092,16 @@
         <w:contextualSpacing w:val="0"/>
         <w:rPr>
           <w:rFonts w:eastAsia="Times New Roman" w:cstheme="minorHAnsi"/>
-          <w:color w:val="C00000"/>
-          <w:sz w:val="24"/>
-          <w:szCs w:val="24"/>
-          <w:lang w:eastAsia="en-CA"/>
-        </w:rPr>
-      </w:pPr>
-      <w:r>
-        <w:rPr>
-          <w:rFonts w:eastAsia="Times New Roman" w:cstheme="minorHAnsi"/>
-          <w:color w:val="C00000"/>
+          <w:color w:val="70AD47" w:themeColor="accent6"/>
+          <w:sz w:val="24"/>
+          <w:szCs w:val="24"/>
+          <w:lang w:eastAsia="en-CA"/>
+        </w:rPr>
+      </w:pPr>
+      <w:r>
+        <w:rPr>
+          <w:rFonts w:eastAsia="Times New Roman" w:cstheme="minorHAnsi"/>
+          <w:color w:val="70AD47" w:themeColor="accent6"/>
           <w:sz w:val="24"/>
           <w:szCs w:val="24"/>
           <w:lang w:eastAsia="en-CA"/>

</xml_diff>

<commit_message>
Updated outline to reflect progress
</commit_message>
<xml_diff>
--- a/Outline.docx
+++ b/Outline.docx
@@ -1014,16 +1014,16 @@
         <w:contextualSpacing w:val="0"/>
         <w:rPr>
           <w:rFonts w:eastAsia="Times New Roman" w:cstheme="minorHAnsi"/>
-          <w:color w:val="BF8F00" w:themeColor="accent4" w:themeShade="BF"/>
-          <w:sz w:val="24"/>
-          <w:szCs w:val="24"/>
-          <w:lang w:eastAsia="en-CA"/>
-        </w:rPr>
-      </w:pPr>
-      <w:r>
-        <w:rPr>
-          <w:rFonts w:eastAsia="Times New Roman" w:cstheme="minorHAnsi"/>
-          <w:color w:val="BF8F00" w:themeColor="accent4" w:themeShade="BF"/>
+          <w:color w:val="70AD47" w:themeColor="accent6"/>
+          <w:sz w:val="24"/>
+          <w:szCs w:val="24"/>
+          <w:lang w:eastAsia="en-CA"/>
+        </w:rPr>
+      </w:pPr>
+      <w:r>
+        <w:rPr>
+          <w:rFonts w:eastAsia="Times New Roman" w:cstheme="minorHAnsi"/>
+          <w:color w:val="70AD47" w:themeColor="accent6"/>
           <w:sz w:val="24"/>
           <w:szCs w:val="24"/>
           <w:lang w:eastAsia="en-CA"/>
@@ -1033,7 +1033,7 @@
       <w:r>
         <w:rPr>
           <w:rFonts w:eastAsia="Times New Roman" w:cstheme="minorHAnsi"/>
-          <w:color w:val="BF8F00" w:themeColor="accent4" w:themeShade="BF"/>
+          <w:color w:val="70AD47" w:themeColor="accent6"/>
           <w:sz w:val="24"/>
           <w:szCs w:val="24"/>
           <w:lang w:eastAsia="en-CA"/>
@@ -1043,7 +1043,7 @@
       <w:r>
         <w:rPr>
           <w:rFonts w:eastAsia="Times New Roman" w:cstheme="minorHAnsi"/>
-          <w:color w:val="BF8F00" w:themeColor="accent4" w:themeShade="BF"/>
+          <w:color w:val="70AD47" w:themeColor="accent6"/>
           <w:sz w:val="24"/>
           <w:szCs w:val="24"/>
           <w:lang w:eastAsia="en-CA"/>
@@ -1053,7 +1053,7 @@
       <w:r>
         <w:rPr>
           <w:rFonts w:eastAsia="Times New Roman" w:cstheme="minorHAnsi"/>
-          <w:color w:val="BF8F00" w:themeColor="accent4" w:themeShade="BF"/>
+          <w:color w:val="70AD47" w:themeColor="accent6"/>
           <w:sz w:val="24"/>
           <w:szCs w:val="24"/>
           <w:lang w:eastAsia="en-CA"/>
@@ -1063,7 +1063,7 @@
       <w:r>
         <w:rPr>
           <w:rFonts w:eastAsia="Times New Roman" w:cstheme="minorHAnsi"/>
-          <w:color w:val="BF8F00" w:themeColor="accent4" w:themeShade="BF"/>
+          <w:color w:val="70AD47" w:themeColor="accent6"/>
           <w:sz w:val="24"/>
           <w:szCs w:val="24"/>
           <w:lang w:eastAsia="en-CA"/>
@@ -1073,7 +1073,7 @@
       <w:r>
         <w:rPr>
           <w:rFonts w:eastAsia="Times New Roman" w:cstheme="minorHAnsi"/>
-          <w:color w:val="BF8F00" w:themeColor="accent4" w:themeShade="BF"/>
+          <w:color w:val="70AD47" w:themeColor="accent6"/>
           <w:sz w:val="24"/>
           <w:szCs w:val="24"/>
           <w:lang w:eastAsia="en-CA"/>
@@ -1092,16 +1092,16 @@
         <w:contextualSpacing w:val="0"/>
         <w:rPr>
           <w:rFonts w:eastAsia="Times New Roman" w:cstheme="minorHAnsi"/>
-          <w:color w:val="70AD47" w:themeColor="accent6"/>
-          <w:sz w:val="24"/>
-          <w:szCs w:val="24"/>
-          <w:lang w:eastAsia="en-CA"/>
-        </w:rPr>
-      </w:pPr>
-      <w:r>
-        <w:rPr>
-          <w:rFonts w:eastAsia="Times New Roman" w:cstheme="minorHAnsi"/>
-          <w:color w:val="70AD47" w:themeColor="accent6"/>
+          <w:color w:val="0070C0"/>
+          <w:sz w:val="24"/>
+          <w:szCs w:val="24"/>
+          <w:lang w:eastAsia="en-CA"/>
+        </w:rPr>
+      </w:pPr>
+      <w:r>
+        <w:rPr>
+          <w:rFonts w:eastAsia="Times New Roman" w:cstheme="minorHAnsi"/>
+          <w:color w:val="0070C0"/>
           <w:sz w:val="24"/>
           <w:szCs w:val="24"/>
           <w:lang w:eastAsia="en-CA"/>
@@ -1195,16 +1195,16 @@
         <w:contextualSpacing w:val="0"/>
         <w:rPr>
           <w:rFonts w:eastAsia="Times New Roman" w:cstheme="minorHAnsi"/>
-          <w:color w:val="C00000"/>
-          <w:sz w:val="24"/>
-          <w:szCs w:val="24"/>
-          <w:lang w:eastAsia="en-CA"/>
-        </w:rPr>
-      </w:pPr>
-      <w:r>
-        <w:rPr>
-          <w:rFonts w:eastAsia="Times New Roman" w:cstheme="minorHAnsi"/>
-          <w:color w:val="C00000"/>
+          <w:color w:val="0070C0"/>
+          <w:sz w:val="24"/>
+          <w:szCs w:val="24"/>
+          <w:lang w:eastAsia="en-CA"/>
+        </w:rPr>
+      </w:pPr>
+      <w:r>
+        <w:rPr>
+          <w:rFonts w:eastAsia="Times New Roman" w:cstheme="minorHAnsi"/>
+          <w:color w:val="0070C0"/>
           <w:sz w:val="24"/>
           <w:szCs w:val="24"/>
           <w:lang w:eastAsia="en-CA"/>
@@ -1223,16 +1223,16 @@
         <w:contextualSpacing w:val="0"/>
         <w:rPr>
           <w:rFonts w:eastAsia="Times New Roman" w:cstheme="minorHAnsi"/>
-          <w:color w:val="C00000"/>
-          <w:sz w:val="24"/>
-          <w:szCs w:val="24"/>
-          <w:lang w:eastAsia="en-CA"/>
-        </w:rPr>
-      </w:pPr>
-      <w:r>
-        <w:rPr>
-          <w:rFonts w:eastAsia="Times New Roman" w:cstheme="minorHAnsi"/>
-          <w:color w:val="C00000"/>
+          <w:color w:val="70AD47" w:themeColor="accent6"/>
+          <w:sz w:val="24"/>
+          <w:szCs w:val="24"/>
+          <w:lang w:eastAsia="en-CA"/>
+        </w:rPr>
+      </w:pPr>
+      <w:r>
+        <w:rPr>
+          <w:rFonts w:eastAsia="Times New Roman" w:cstheme="minorHAnsi"/>
+          <w:color w:val="70AD47" w:themeColor="accent6"/>
           <w:sz w:val="24"/>
           <w:szCs w:val="24"/>
           <w:lang w:eastAsia="en-CA"/>
@@ -1242,7 +1242,7 @@
       <w:r>
         <w:rPr>
           <w:rFonts w:eastAsia="Times New Roman" w:cstheme="minorHAnsi"/>
-          <w:color w:val="C00000"/>
+          <w:color w:val="70AD47" w:themeColor="accent6"/>
           <w:sz w:val="24"/>
           <w:szCs w:val="24"/>
           <w:lang w:eastAsia="en-CA"/>
@@ -1252,7 +1252,7 @@
       <w:r>
         <w:rPr>
           <w:rFonts w:eastAsia="Times New Roman" w:cstheme="minorHAnsi"/>
-          <w:color w:val="C00000"/>
+          <w:color w:val="70AD47" w:themeColor="accent6"/>
           <w:sz w:val="24"/>
           <w:szCs w:val="24"/>
           <w:lang w:eastAsia="en-CA"/>
@@ -1271,16 +1271,16 @@
         <w:contextualSpacing w:val="0"/>
         <w:rPr>
           <w:rFonts w:eastAsia="Times New Roman" w:cstheme="minorHAnsi"/>
-          <w:color w:val="C00000"/>
-          <w:sz w:val="24"/>
-          <w:szCs w:val="24"/>
-          <w:lang w:eastAsia="en-CA"/>
-        </w:rPr>
-      </w:pPr>
-      <w:r>
-        <w:rPr>
-          <w:rFonts w:eastAsia="Times New Roman" w:cstheme="minorHAnsi"/>
-          <w:color w:val="C00000"/>
+          <w:color w:val="BF8F00" w:themeColor="accent4" w:themeShade="BF"/>
+          <w:sz w:val="24"/>
+          <w:szCs w:val="24"/>
+          <w:lang w:eastAsia="en-CA"/>
+        </w:rPr>
+      </w:pPr>
+      <w:r>
+        <w:rPr>
+          <w:rFonts w:eastAsia="Times New Roman" w:cstheme="minorHAnsi"/>
+          <w:color w:val="BF8F00" w:themeColor="accent4" w:themeShade="BF"/>
           <w:sz w:val="24"/>
           <w:szCs w:val="24"/>
           <w:lang w:eastAsia="en-CA"/>
@@ -1290,7 +1290,7 @@
       <w:r>
         <w:rPr>
           <w:rFonts w:eastAsia="Times New Roman" w:cstheme="minorHAnsi"/>
-          <w:color w:val="C00000"/>
+          <w:color w:val="BF8F00" w:themeColor="accent4" w:themeShade="BF"/>
           <w:sz w:val="24"/>
           <w:szCs w:val="24"/>
           <w:lang w:eastAsia="en-CA"/>
@@ -1300,7 +1300,7 @@
       <w:r>
         <w:rPr>
           <w:rFonts w:eastAsia="Times New Roman" w:cstheme="minorHAnsi"/>
-          <w:color w:val="C00000"/>
+          <w:color w:val="BF8F00" w:themeColor="accent4" w:themeShade="BF"/>
           <w:sz w:val="24"/>
           <w:szCs w:val="24"/>
           <w:lang w:eastAsia="en-CA"/>
@@ -1310,7 +1310,7 @@
       <w:r>
         <w:rPr>
           <w:rFonts w:eastAsia="Times New Roman" w:cstheme="minorHAnsi"/>
-          <w:color w:val="C00000"/>
+          <w:color w:val="BF8F00" w:themeColor="accent4" w:themeShade="BF"/>
           <w:sz w:val="24"/>
           <w:szCs w:val="24"/>
           <w:lang w:eastAsia="en-CA"/>

</xml_diff>

<commit_message>
Updated outline to reflect current progress
</commit_message>
<xml_diff>
--- a/Outline.docx
+++ b/Outline.docx
@@ -52,7 +52,6 @@
         </w:rPr>
         <w:t xml:space="preserve">, </w:t>
       </w:r>
-      <w:proofErr w:type="gramStart"/>
       <w:r>
         <w:rPr>
           <w:rFonts w:eastAsia="Times New Roman" w:cstheme="minorHAnsi"/>
@@ -63,9 +62,8 @@
           <w:u w:val="single"/>
           <w:lang w:eastAsia="en-CA"/>
         </w:rPr>
-        <w:t>converting</w:t>
-      </w:r>
-      <w:proofErr w:type="gramEnd"/>
+        <w:t>converting,</w:t>
+      </w:r>
       <w:r>
         <w:rPr>
           <w:rFonts w:eastAsia="Times New Roman" w:cstheme="minorHAnsi"/>
@@ -1195,16 +1193,16 @@
         <w:contextualSpacing w:val="0"/>
         <w:rPr>
           <w:rFonts w:eastAsia="Times New Roman" w:cstheme="minorHAnsi"/>
-          <w:color w:val="0070C0"/>
-          <w:sz w:val="24"/>
-          <w:szCs w:val="24"/>
-          <w:lang w:eastAsia="en-CA"/>
-        </w:rPr>
-      </w:pPr>
-      <w:r>
-        <w:rPr>
-          <w:rFonts w:eastAsia="Times New Roman" w:cstheme="minorHAnsi"/>
-          <w:color w:val="0070C0"/>
+          <w:color w:val="70AD47" w:themeColor="accent6"/>
+          <w:sz w:val="24"/>
+          <w:szCs w:val="24"/>
+          <w:lang w:eastAsia="en-CA"/>
+        </w:rPr>
+      </w:pPr>
+      <w:r>
+        <w:rPr>
+          <w:rFonts w:eastAsia="Times New Roman" w:cstheme="minorHAnsi"/>
+          <w:color w:val="70AD47" w:themeColor="accent6"/>
           <w:sz w:val="24"/>
           <w:szCs w:val="24"/>
           <w:lang w:eastAsia="en-CA"/>
@@ -1271,16 +1269,16 @@
         <w:contextualSpacing w:val="0"/>
         <w:rPr>
           <w:rFonts w:eastAsia="Times New Roman" w:cstheme="minorHAnsi"/>
-          <w:color w:val="BF8F00" w:themeColor="accent4" w:themeShade="BF"/>
-          <w:sz w:val="24"/>
-          <w:szCs w:val="24"/>
-          <w:lang w:eastAsia="en-CA"/>
-        </w:rPr>
-      </w:pPr>
-      <w:r>
-        <w:rPr>
-          <w:rFonts w:eastAsia="Times New Roman" w:cstheme="minorHAnsi"/>
-          <w:color w:val="BF8F00" w:themeColor="accent4" w:themeShade="BF"/>
+          <w:color w:val="70AD47" w:themeColor="accent6"/>
+          <w:sz w:val="24"/>
+          <w:szCs w:val="24"/>
+          <w:lang w:eastAsia="en-CA"/>
+        </w:rPr>
+      </w:pPr>
+      <w:r>
+        <w:rPr>
+          <w:rFonts w:eastAsia="Times New Roman" w:cstheme="minorHAnsi"/>
+          <w:color w:val="70AD47" w:themeColor="accent6"/>
           <w:sz w:val="24"/>
           <w:szCs w:val="24"/>
           <w:lang w:eastAsia="en-CA"/>
@@ -1290,7 +1288,7 @@
       <w:r>
         <w:rPr>
           <w:rFonts w:eastAsia="Times New Roman" w:cstheme="minorHAnsi"/>
-          <w:color w:val="BF8F00" w:themeColor="accent4" w:themeShade="BF"/>
+          <w:color w:val="70AD47" w:themeColor="accent6"/>
           <w:sz w:val="24"/>
           <w:szCs w:val="24"/>
           <w:lang w:eastAsia="en-CA"/>
@@ -1300,7 +1298,7 @@
       <w:r>
         <w:rPr>
           <w:rFonts w:eastAsia="Times New Roman" w:cstheme="minorHAnsi"/>
-          <w:color w:val="BF8F00" w:themeColor="accent4" w:themeShade="BF"/>
+          <w:color w:val="70AD47" w:themeColor="accent6"/>
           <w:sz w:val="24"/>
           <w:szCs w:val="24"/>
           <w:lang w:eastAsia="en-CA"/>
@@ -1310,7 +1308,7 @@
       <w:r>
         <w:rPr>
           <w:rFonts w:eastAsia="Times New Roman" w:cstheme="minorHAnsi"/>
-          <w:color w:val="BF8F00" w:themeColor="accent4" w:themeShade="BF"/>
+          <w:color w:val="70AD47" w:themeColor="accent6"/>
           <w:sz w:val="24"/>
           <w:szCs w:val="24"/>
           <w:lang w:eastAsia="en-CA"/>
@@ -1329,16 +1327,16 @@
         <w:contextualSpacing w:val="0"/>
         <w:rPr>
           <w:rFonts w:eastAsia="Times New Roman" w:cstheme="minorHAnsi"/>
-          <w:color w:val="C00000"/>
-          <w:sz w:val="24"/>
-          <w:szCs w:val="24"/>
-          <w:lang w:eastAsia="en-CA"/>
-        </w:rPr>
-      </w:pPr>
-      <w:r>
-        <w:rPr>
-          <w:rFonts w:eastAsia="Times New Roman" w:cstheme="minorHAnsi"/>
-          <w:color w:val="C00000"/>
+          <w:color w:val="BF8F00" w:themeColor="accent4" w:themeShade="BF"/>
+          <w:sz w:val="24"/>
+          <w:szCs w:val="24"/>
+          <w:lang w:eastAsia="en-CA"/>
+        </w:rPr>
+      </w:pPr>
+      <w:r>
+        <w:rPr>
+          <w:rFonts w:eastAsia="Times New Roman" w:cstheme="minorHAnsi"/>
+          <w:color w:val="BF8F00" w:themeColor="accent4" w:themeShade="BF"/>
           <w:sz w:val="24"/>
           <w:szCs w:val="24"/>
           <w:lang w:eastAsia="en-CA"/>
@@ -1348,7 +1346,7 @@
       <w:r>
         <w:rPr>
           <w:rFonts w:eastAsia="Times New Roman" w:cstheme="minorHAnsi"/>
-          <w:color w:val="C00000"/>
+          <w:color w:val="BF8F00" w:themeColor="accent4" w:themeShade="BF"/>
           <w:sz w:val="24"/>
           <w:szCs w:val="24"/>
           <w:lang w:eastAsia="en-CA"/>
@@ -1358,7 +1356,7 @@
       <w:r>
         <w:rPr>
           <w:rFonts w:eastAsia="Times New Roman" w:cstheme="minorHAnsi"/>
-          <w:color w:val="C00000"/>
+          <w:color w:val="BF8F00" w:themeColor="accent4" w:themeShade="BF"/>
           <w:sz w:val="24"/>
           <w:szCs w:val="24"/>
           <w:lang w:eastAsia="en-CA"/>
@@ -1377,16 +1375,16 @@
         <w:contextualSpacing w:val="0"/>
         <w:rPr>
           <w:rFonts w:eastAsia="Times New Roman" w:cstheme="minorHAnsi"/>
-          <w:color w:val="C00000"/>
-          <w:sz w:val="24"/>
-          <w:szCs w:val="24"/>
-          <w:lang w:eastAsia="en-CA"/>
-        </w:rPr>
-      </w:pPr>
-      <w:r>
-        <w:rPr>
-          <w:rFonts w:eastAsia="Times New Roman" w:cstheme="minorHAnsi"/>
-          <w:color w:val="C00000"/>
+          <w:color w:val="BF8F00" w:themeColor="accent4" w:themeShade="BF"/>
+          <w:sz w:val="24"/>
+          <w:szCs w:val="24"/>
+          <w:lang w:eastAsia="en-CA"/>
+        </w:rPr>
+      </w:pPr>
+      <w:r>
+        <w:rPr>
+          <w:rFonts w:eastAsia="Times New Roman" w:cstheme="minorHAnsi"/>
+          <w:color w:val="BF8F00" w:themeColor="accent4" w:themeShade="BF"/>
           <w:sz w:val="24"/>
           <w:szCs w:val="24"/>
           <w:lang w:eastAsia="en-CA"/>
@@ -1396,7 +1394,7 @@
       <w:r>
         <w:rPr>
           <w:rFonts w:eastAsia="Times New Roman" w:cstheme="minorHAnsi"/>
-          <w:color w:val="C00000"/>
+          <w:color w:val="BF8F00" w:themeColor="accent4" w:themeShade="BF"/>
           <w:sz w:val="24"/>
           <w:szCs w:val="24"/>
           <w:lang w:eastAsia="en-CA"/>
@@ -1406,7 +1404,7 @@
       <w:r>
         <w:rPr>
           <w:rFonts w:eastAsia="Times New Roman" w:cstheme="minorHAnsi"/>
-          <w:color w:val="C00000"/>
+          <w:color w:val="BF8F00" w:themeColor="accent4" w:themeShade="BF"/>
           <w:sz w:val="24"/>
           <w:szCs w:val="24"/>
           <w:lang w:eastAsia="en-CA"/>

</xml_diff>

<commit_message>
Updated outline to reflect current state of project
</commit_message>
<xml_diff>
--- a/Outline.docx
+++ b/Outline.docx
@@ -1036,7 +1036,29 @@
           <w:szCs w:val="24"/>
           <w:lang w:eastAsia="en-CA"/>
         </w:rPr>
-        <w:t xml:space="preserve"> between all origins and destinations</w:t>
+        <w:t xml:space="preserve"> between </w:t>
+      </w:r>
+      <w:r>
+        <w:rPr>
+          <w:rFonts w:eastAsia="Times New Roman" w:cstheme="minorHAnsi"/>
+          <w:b/>
+          <w:bCs/>
+          <w:color w:val="BF8F00" w:themeColor="accent4" w:themeShade="BF"/>
+          <w:sz w:val="24"/>
+          <w:szCs w:val="24"/>
+          <w:lang w:eastAsia="en-CA"/>
+        </w:rPr>
+        <w:t>all origins and destinations</w:t>
+      </w:r>
+      <w:r>
+        <w:rPr>
+          <w:rFonts w:eastAsia="Times New Roman" w:cstheme="minorHAnsi"/>
+          <w:color w:val="BF8F00" w:themeColor="accent4" w:themeShade="BF"/>
+          <w:sz w:val="24"/>
+          <w:szCs w:val="24"/>
+          <w:lang w:eastAsia="en-CA"/>
+        </w:rPr>
+        <w:t xml:space="preserve"> </w:t>
       </w:r>
       <w:r>
         <w:rPr>
@@ -1046,7 +1068,7 @@
           <w:szCs w:val="24"/>
           <w:lang w:eastAsia="en-CA"/>
         </w:rPr>
-        <w:t xml:space="preserve"> for all 4 methods of travel: driving, transit, biking, and walking</w:t>
+        <w:t>for all 4 methods of travel: driving, transit, biking, and walking</w:t>
       </w:r>
       <w:r>
         <w:rPr>
@@ -1193,16 +1215,16 @@
         <w:contextualSpacing w:val="0"/>
         <w:rPr>
           <w:rFonts w:eastAsia="Times New Roman" w:cstheme="minorHAnsi"/>
-          <w:color w:val="70AD47" w:themeColor="accent6"/>
-          <w:sz w:val="24"/>
-          <w:szCs w:val="24"/>
-          <w:lang w:eastAsia="en-CA"/>
-        </w:rPr>
-      </w:pPr>
-      <w:r>
-        <w:rPr>
-          <w:rFonts w:eastAsia="Times New Roman" w:cstheme="minorHAnsi"/>
-          <w:color w:val="70AD47" w:themeColor="accent6"/>
+          <w:color w:val="0070C0"/>
+          <w:sz w:val="24"/>
+          <w:szCs w:val="24"/>
+          <w:lang w:eastAsia="en-CA"/>
+        </w:rPr>
+      </w:pPr>
+      <w:r>
+        <w:rPr>
+          <w:rFonts w:eastAsia="Times New Roman" w:cstheme="minorHAnsi"/>
+          <w:color w:val="0070C0"/>
           <w:sz w:val="24"/>
           <w:szCs w:val="24"/>
           <w:lang w:eastAsia="en-CA"/>
@@ -1221,16 +1243,16 @@
         <w:contextualSpacing w:val="0"/>
         <w:rPr>
           <w:rFonts w:eastAsia="Times New Roman" w:cstheme="minorHAnsi"/>
-          <w:color w:val="70AD47" w:themeColor="accent6"/>
-          <w:sz w:val="24"/>
-          <w:szCs w:val="24"/>
-          <w:lang w:eastAsia="en-CA"/>
-        </w:rPr>
-      </w:pPr>
-      <w:r>
-        <w:rPr>
-          <w:rFonts w:eastAsia="Times New Roman" w:cstheme="minorHAnsi"/>
-          <w:color w:val="70AD47" w:themeColor="accent6"/>
+          <w:color w:val="0070C0"/>
+          <w:sz w:val="24"/>
+          <w:szCs w:val="24"/>
+          <w:lang w:eastAsia="en-CA"/>
+        </w:rPr>
+      </w:pPr>
+      <w:r>
+        <w:rPr>
+          <w:rFonts w:eastAsia="Times New Roman" w:cstheme="minorHAnsi"/>
+          <w:color w:val="0070C0"/>
           <w:sz w:val="24"/>
           <w:szCs w:val="24"/>
           <w:lang w:eastAsia="en-CA"/>
@@ -1240,7 +1262,7 @@
       <w:r>
         <w:rPr>
           <w:rFonts w:eastAsia="Times New Roman" w:cstheme="minorHAnsi"/>
-          <w:color w:val="70AD47" w:themeColor="accent6"/>
+          <w:color w:val="0070C0"/>
           <w:sz w:val="24"/>
           <w:szCs w:val="24"/>
           <w:lang w:eastAsia="en-CA"/>
@@ -1250,7 +1272,7 @@
       <w:r>
         <w:rPr>
           <w:rFonts w:eastAsia="Times New Roman" w:cstheme="minorHAnsi"/>
-          <w:color w:val="70AD47" w:themeColor="accent6"/>
+          <w:color w:val="0070C0"/>
           <w:sz w:val="24"/>
           <w:szCs w:val="24"/>
           <w:lang w:eastAsia="en-CA"/>
@@ -1269,16 +1291,16 @@
         <w:contextualSpacing w:val="0"/>
         <w:rPr>
           <w:rFonts w:eastAsia="Times New Roman" w:cstheme="minorHAnsi"/>
-          <w:color w:val="70AD47" w:themeColor="accent6"/>
-          <w:sz w:val="24"/>
-          <w:szCs w:val="24"/>
-          <w:lang w:eastAsia="en-CA"/>
-        </w:rPr>
-      </w:pPr>
-      <w:r>
-        <w:rPr>
-          <w:rFonts w:eastAsia="Times New Roman" w:cstheme="minorHAnsi"/>
-          <w:color w:val="70AD47" w:themeColor="accent6"/>
+          <w:color w:val="0070C0"/>
+          <w:sz w:val="24"/>
+          <w:szCs w:val="24"/>
+          <w:lang w:eastAsia="en-CA"/>
+        </w:rPr>
+      </w:pPr>
+      <w:r>
+        <w:rPr>
+          <w:rFonts w:eastAsia="Times New Roman" w:cstheme="minorHAnsi"/>
+          <w:color w:val="0070C0"/>
           <w:sz w:val="24"/>
           <w:szCs w:val="24"/>
           <w:lang w:eastAsia="en-CA"/>
@@ -1288,7 +1310,7 @@
       <w:r>
         <w:rPr>
           <w:rFonts w:eastAsia="Times New Roman" w:cstheme="minorHAnsi"/>
-          <w:color w:val="70AD47" w:themeColor="accent6"/>
+          <w:color w:val="0070C0"/>
           <w:sz w:val="24"/>
           <w:szCs w:val="24"/>
           <w:lang w:eastAsia="en-CA"/>
@@ -1298,7 +1320,7 @@
       <w:r>
         <w:rPr>
           <w:rFonts w:eastAsia="Times New Roman" w:cstheme="minorHAnsi"/>
-          <w:color w:val="70AD47" w:themeColor="accent6"/>
+          <w:color w:val="0070C0"/>
           <w:sz w:val="24"/>
           <w:szCs w:val="24"/>
           <w:lang w:eastAsia="en-CA"/>
@@ -1308,7 +1330,7 @@
       <w:r>
         <w:rPr>
           <w:rFonts w:eastAsia="Times New Roman" w:cstheme="minorHAnsi"/>
-          <w:color w:val="70AD47" w:themeColor="accent6"/>
+          <w:color w:val="0070C0"/>
           <w:sz w:val="24"/>
           <w:szCs w:val="24"/>
           <w:lang w:eastAsia="en-CA"/>
@@ -1327,12 +1349,34 @@
         <w:contextualSpacing w:val="0"/>
         <w:rPr>
           <w:rFonts w:eastAsia="Times New Roman" w:cstheme="minorHAnsi"/>
+          <w:color w:val="70AD47" w:themeColor="accent6"/>
+          <w:sz w:val="24"/>
+          <w:szCs w:val="24"/>
+          <w:lang w:eastAsia="en-CA"/>
+        </w:rPr>
+      </w:pPr>
+      <w:r>
+        <w:rPr>
+          <w:rFonts w:eastAsia="Times New Roman" w:cstheme="minorHAnsi"/>
+          <w:color w:val="70AD47" w:themeColor="accent6"/>
+          <w:sz w:val="24"/>
+          <w:szCs w:val="24"/>
+          <w:lang w:eastAsia="en-CA"/>
+        </w:rPr>
+        <w:t xml:space="preserve">Assert formatting and presentation decisions </w:t>
+      </w:r>
+      <w:r>
+        <w:rPr>
+          <w:rFonts w:eastAsia="Times New Roman" w:cstheme="minorHAnsi"/>
+          <w:b/>
+          <w:bCs/>
           <w:color w:val="BF8F00" w:themeColor="accent4" w:themeShade="BF"/>
           <w:sz w:val="24"/>
           <w:szCs w:val="24"/>
           <w:lang w:eastAsia="en-CA"/>
         </w:rPr>
-      </w:pPr>
+        <w:t>like the legend</w:t>
+      </w:r>
       <w:r>
         <w:rPr>
           <w:rFonts w:eastAsia="Times New Roman" w:cstheme="minorHAnsi"/>
@@ -1341,12 +1385,12 @@
           <w:szCs w:val="24"/>
           <w:lang w:eastAsia="en-CA"/>
         </w:rPr>
-        <w:t xml:space="preserve">Assert formatting and presentation decisions like the legend, </w:t>
-      </w:r>
-      <w:r>
-        <w:rPr>
-          <w:rFonts w:eastAsia="Times New Roman" w:cstheme="minorHAnsi"/>
-          <w:color w:val="BF8F00" w:themeColor="accent4" w:themeShade="BF"/>
+        <w:t xml:space="preserve">, </w:t>
+      </w:r>
+      <w:r>
+        <w:rPr>
+          <w:rFonts w:eastAsia="Times New Roman" w:cstheme="minorHAnsi"/>
+          <w:color w:val="70AD47" w:themeColor="accent6"/>
           <w:sz w:val="24"/>
           <w:szCs w:val="24"/>
           <w:lang w:eastAsia="en-CA"/>
@@ -1356,7 +1400,7 @@
       <w:r>
         <w:rPr>
           <w:rFonts w:eastAsia="Times New Roman" w:cstheme="minorHAnsi"/>
-          <w:color w:val="BF8F00" w:themeColor="accent4" w:themeShade="BF"/>
+          <w:color w:val="70AD47" w:themeColor="accent6"/>
           <w:sz w:val="24"/>
           <w:szCs w:val="24"/>
           <w:lang w:eastAsia="en-CA"/>
@@ -1384,12 +1428,44 @@
       <w:r>
         <w:rPr>
           <w:rFonts w:eastAsia="Times New Roman" w:cstheme="minorHAnsi"/>
+          <w:color w:val="70AD47" w:themeColor="accent6"/>
+          <w:sz w:val="24"/>
+          <w:szCs w:val="24"/>
+          <w:lang w:eastAsia="en-CA"/>
+        </w:rPr>
+        <w:t>Generate the</w:t>
+      </w:r>
+      <w:r>
+        <w:rPr>
+          <w:rFonts w:eastAsia="Times New Roman" w:cstheme="minorHAnsi"/>
+          <w:color w:val="70AD47" w:themeColor="accent6"/>
+          <w:sz w:val="24"/>
+          <w:szCs w:val="24"/>
+          <w:lang w:eastAsia="en-CA"/>
+        </w:rPr>
+        <w:t xml:space="preserve"> final, coloured</w:t>
+      </w:r>
+      <w:r>
+        <w:rPr>
+          <w:rFonts w:eastAsia="Times New Roman" w:cstheme="minorHAnsi"/>
+          <w:color w:val="70AD47" w:themeColor="accent6"/>
+          <w:sz w:val="24"/>
+          <w:szCs w:val="24"/>
+          <w:lang w:eastAsia="en-CA"/>
+        </w:rPr>
+        <w:t xml:space="preserve"> map(s) </w:t>
+      </w:r>
+      <w:r>
+        <w:rPr>
+          <w:rFonts w:eastAsia="Times New Roman" w:cstheme="minorHAnsi"/>
+          <w:b/>
+          <w:bCs/>
           <w:color w:val="BF8F00" w:themeColor="accent4" w:themeShade="BF"/>
           <w:sz w:val="24"/>
           <w:szCs w:val="24"/>
           <w:lang w:eastAsia="en-CA"/>
         </w:rPr>
-        <w:t>Generate the</w:t>
+        <w:t>for each of the selected origin nodes</w:t>
       </w:r>
       <w:r>
         <w:rPr>
@@ -1399,17 +1475,7 @@
           <w:szCs w:val="24"/>
           <w:lang w:eastAsia="en-CA"/>
         </w:rPr>
-        <w:t xml:space="preserve"> final, coloured</w:t>
-      </w:r>
-      <w:r>
-        <w:rPr>
-          <w:rFonts w:eastAsia="Times New Roman" w:cstheme="minorHAnsi"/>
-          <w:color w:val="BF8F00" w:themeColor="accent4" w:themeShade="BF"/>
-          <w:sz w:val="24"/>
-          <w:szCs w:val="24"/>
-          <w:lang w:eastAsia="en-CA"/>
-        </w:rPr>
-        <w:t xml:space="preserve"> map(s) for each of the selected origin nodes.</w:t>
+        <w:t>.</w:t>
       </w:r>
     </w:p>
     <w:p>

</xml_diff>